<commit_message>
This commit contains files from Week 28 to 36, and 7 sessions of capstone project
</commit_message>
<xml_diff>
--- a/Week 15 - SQL Continued/Session 35/My_Practice_SQL_Queries_Session 35.docx
+++ b/Week 15 - SQL Continued/Session 35/My_Practice_SQL_Queries_Session 35.docx
@@ -147,8 +147,32 @@
       </w:r>
     </w:p>
     <w:p>
-      <w:r>
-        <w:t>Is called as inner query</w:t>
+      <w:pPr>
+        <w:rPr>
+          <w:b/>
+          <w:bCs/>
+        </w:rPr>
+      </w:pPr>
+      <w:r>
+        <w:rPr>
+          <w:b/>
+          <w:bCs/>
+        </w:rPr>
+        <w:t xml:space="preserve">Is </w:t>
+      </w:r>
+      <w:r>
+        <w:rPr>
+          <w:b/>
+          <w:bCs/>
+        </w:rPr>
+        <w:t>called</w:t>
+      </w:r>
+      <w:r>
+        <w:rPr>
+          <w:b/>
+          <w:bCs/>
+        </w:rPr>
+        <w:t xml:space="preserve"> inner query</w:t>
       </w:r>
     </w:p>
     <w:p/>
@@ -163,7 +187,17 @@
       </w:r>
     </w:p>
     <w:p>
-      <w:r>
+      <w:pPr>
+        <w:rPr>
+          <w:b/>
+          <w:bCs/>
+        </w:rPr>
+      </w:pPr>
+      <w:r>
+        <w:rPr>
+          <w:b/>
+          <w:bCs/>
+        </w:rPr>
         <w:t>Is called as outer query</w:t>
       </w:r>
     </w:p>
@@ -656,7 +690,7 @@
     <w:p/>
     <w:p>
       <w:r>
-        <w:t xml:space="preserve">When we user WITH, we make a temporary table and then we can use that inside our main SELECT </w:t>
+        <w:t xml:space="preserve">When we use WITH, we make a temporary table and then we can use that inside our main SELECT </w:t>
       </w:r>
     </w:p>
     <w:p/>
@@ -707,6 +741,9 @@
         <w:t>AND votes &gt; 25000</w:t>
       </w:r>
     </w:p>
+    <w:p/>
+    <w:p/>
+    <w:p/>
     <w:p/>
     <w:p>
       <w:pPr>
@@ -732,7 +769,14 @@
         <w:t xml:space="preserve">As you have noticed in </w:t>
       </w:r>
       <w:r>
-        <w:t xml:space="preserve">Scalar </w:t>
+        <w:rPr>
+          <w:b/>
+          <w:bCs/>
+        </w:rPr>
+        <w:t>Scalar</w:t>
+      </w:r>
+      <w:r>
+        <w:t xml:space="preserve"> </w:t>
       </w:r>
       <w:r>
         <w:t>Subquery,</w:t>
@@ -744,7 +788,17 @@
         <w:t xml:space="preserve"> or &gt;, &lt;</w:t>
       </w:r>
       <w:r>
-        <w:t xml:space="preserve"> in WHERE,</w:t>
+        <w:t xml:space="preserve"> in </w:t>
+      </w:r>
+      <w:r>
+        <w:rPr>
+          <w:b/>
+          <w:bCs/>
+        </w:rPr>
+        <w:t>WHERE</w:t>
+      </w:r>
+      <w:r>
+        <w:t>,</w:t>
       </w:r>
     </w:p>
     <w:p>
@@ -752,22 +806,55 @@
         <w:t xml:space="preserve">While in </w:t>
       </w:r>
       <w:r>
-        <w:t>Row Subquery</w:t>
+        <w:rPr>
+          <w:b/>
+          <w:bCs/>
+        </w:rPr>
+        <w:t>Row</w:t>
+      </w:r>
+      <w:r>
+        <w:t xml:space="preserve"> Subquery</w:t>
       </w:r>
       <w:r>
         <w:t xml:space="preserve"> and </w:t>
       </w:r>
       <w:r>
-        <w:t>Table Subquery</w:t>
-      </w:r>
-      <w:r>
-        <w:t xml:space="preserve"> we will use IN or NOT IN instead of =</w:t>
+        <w:rPr>
+          <w:b/>
+          <w:bCs/>
+        </w:rPr>
+        <w:t>Table</w:t>
+      </w:r>
+      <w:r>
+        <w:t xml:space="preserve"> Subquery</w:t>
+      </w:r>
+      <w:r>
+        <w:t xml:space="preserve"> we will use </w:t>
+      </w:r>
+      <w:r>
+        <w:rPr>
+          <w:b/>
+          <w:bCs/>
+        </w:rPr>
+        <w:t>IN</w:t>
+      </w:r>
+      <w:r>
+        <w:t xml:space="preserve"> or </w:t>
+      </w:r>
+      <w:r>
+        <w:rPr>
+          <w:b/>
+          <w:bCs/>
+        </w:rPr>
+        <w:t>NOT IN</w:t>
+      </w:r>
+      <w:r>
+        <w:t xml:space="preserve"> instead of =</w:t>
       </w:r>
       <w:r>
         <w:t xml:space="preserve"> or &gt;, &lt;</w:t>
       </w:r>
     </w:p>
-    <w:p/>
     <w:p/>
     <w:p>
       <w:pPr>
@@ -778,6 +865,7 @@
         </w:numPr>
       </w:pPr>
       <w:r>
+        <w:lastRenderedPageBreak/>
         <w:t>Find the most profitable movie of each year</w:t>
       </w:r>
     </w:p>
@@ -788,7 +876,6 @@
     </w:p>
     <w:p>
       <w:r>
-        <w:lastRenderedPageBreak/>
         <w:t xml:space="preserve">WHERE (year, gross - budget) IN (SELECT year, MAX(gross - budget) </w:t>
       </w:r>
     </w:p>
@@ -822,8 +909,6 @@
         <w:t xml:space="preserve">     GROUP BY year)</w:t>
       </w:r>
     </w:p>
-    <w:p/>
-    <w:p/>
     <w:p/>
     <w:p>
       <w:pPr>
@@ -1009,19 +1094,7 @@
           <w:rPr>
             <w:rStyle w:val="Hyperlink"/>
           </w:rPr>
-          <w:t>https://infytq.onwingspan.com/web/en/app/toc/lex_auth_0127673005629194241_shared/ove</w:t>
-        </w:r>
-        <w:r>
-          <w:rPr>
-            <w:rStyle w:val="Hyperlink"/>
-          </w:rPr>
-          <w:t>r</w:t>
-        </w:r>
-        <w:r>
-          <w:rPr>
-            <w:rStyle w:val="Hyperlink"/>
-          </w:rPr>
-          <w:t>view</w:t>
+          <w:t>https://infytq.onwingspan.com/web/en/app/toc/lex_auth_0127673005629194241_shared/overview</w:t>
         </w:r>
       </w:hyperlink>
       <w:r>
@@ -1370,6 +1443,8 @@
     </w:p>
     <w:p/>
     <w:p/>
+    <w:p/>
+    <w:p/>
     <w:p>
       <w:pPr>
         <w:rPr>
@@ -1386,6 +1461,7 @@
           <w:sz w:val="28"/>
           <w:szCs w:val="28"/>
         </w:rPr>
+        <w:lastRenderedPageBreak/>
         <w:t>Usage with HAVING</w:t>
       </w:r>
     </w:p>
@@ -1403,7 +1479,6 @@
     </w:p>
     <w:p>
       <w:r>
-        <w:lastRenderedPageBreak/>
         <w:t>SELECT genre, AVG(score) FROM movies</w:t>
       </w:r>
     </w:p>
@@ -1613,7 +1688,6 @@
           <w:sz w:val="28"/>
           <w:szCs w:val="28"/>
         </w:rPr>
-        <w:lastRenderedPageBreak/>
         <w:t>Subquery in DELETE</w:t>
       </w:r>
     </w:p>
@@ -3564,7 +3638,6 @@
   <w:style w:type="character" w:default="1" w:styleId="DefaultParagraphFont">
     <w:name w:val="Default Paragraph Font"/>
     <w:uiPriority w:val="1"/>
-    <w:semiHidden/>
     <w:unhideWhenUsed/>
   </w:style>
   <w:style w:type="table" w:default="1" w:styleId="TableNormal">

</xml_diff>